<commit_message>
part 2 exercise 2
</commit_message>
<xml_diff>
--- a/Declaration of Solution Part 1 Exercise 5.docx
+++ b/Declaration of Solution Part 1 Exercise 5.docx
@@ -191,6 +191,12 @@
                 <w:lang w:val="en-US"/>
               </w:rPr>
             </w:pPr>
+            <w:r>
+              <w:rPr>
+                <w:lang w:val="en-US"/>
+              </w:rPr>
+              <w:t>B032220024</w:t>
+            </w:r>
           </w:p>
         </w:tc>
       </w:tr>
@@ -230,6 +236,12 @@
                 <w:lang w:val="en-US"/>
               </w:rPr>
             </w:pPr>
+            <w:r>
+              <w:rPr>
+                <w:lang w:val="en-US"/>
+              </w:rPr>
+              <w:t>Siow Zhe Yi</w:t>
+            </w:r>
           </w:p>
         </w:tc>
       </w:tr>
@@ -256,69 +268,25 @@
           <w:rStyle w:val="Strong"/>
         </w:rPr>
       </w:pPr>
-      <w:proofErr w:type="spellStart"/>
       <w:r>
         <w:rPr>
           <w:rStyle w:val="Strong"/>
         </w:rPr>
-        <w:t>Fakulti</w:t>
-      </w:r>
-      <w:proofErr w:type="spellEnd"/>
-      <w:r>
+        <w:t xml:space="preserve">Fakulti Teknologi Maklumat dan Komunikasi, </w:t>
+      </w:r>
+    </w:p>
+    <w:p>
+      <w:pPr>
+        <w:pStyle w:val="Subtitle"/>
         <w:rPr>
           <w:rStyle w:val="Strong"/>
         </w:rPr>
-        <w:t xml:space="preserve"> </w:t>
-      </w:r>
-      <w:proofErr w:type="spellStart"/>
+      </w:pPr>
       <w:r>
         <w:rPr>
           <w:rStyle w:val="Strong"/>
         </w:rPr>
-        <w:t>Teknologi</w:t>
-      </w:r>
-      <w:proofErr w:type="spellEnd"/>
-      <w:r>
-        <w:rPr>
-          <w:rStyle w:val="Strong"/>
-        </w:rPr>
-        <w:t xml:space="preserve"> Maklumat dan </w:t>
-      </w:r>
-      <w:proofErr w:type="spellStart"/>
-      <w:r>
-        <w:rPr>
-          <w:rStyle w:val="Strong"/>
-        </w:rPr>
-        <w:t>Komunikasi</w:t>
-      </w:r>
-      <w:proofErr w:type="spellEnd"/>
-      <w:r>
-        <w:rPr>
-          <w:rStyle w:val="Strong"/>
-        </w:rPr>
-        <w:t xml:space="preserve">, </w:t>
-      </w:r>
-    </w:p>
-    <w:p>
-      <w:pPr>
-        <w:pStyle w:val="Subtitle"/>
-        <w:rPr>
-          <w:rStyle w:val="Strong"/>
-        </w:rPr>
-      </w:pPr>
-      <w:proofErr w:type="spellStart"/>
-      <w:r>
-        <w:rPr>
-          <w:rStyle w:val="Strong"/>
-        </w:rPr>
-        <w:t>Univsersiti</w:t>
-      </w:r>
-      <w:proofErr w:type="spellEnd"/>
-      <w:r>
-        <w:rPr>
-          <w:rStyle w:val="Strong"/>
-        </w:rPr>
-        <w:t xml:space="preserve"> Teknikal Malaysia Melaka</w:t>
+        <w:t>Univsersiti Teknikal Malaysia Melaka</w:t>
       </w:r>
     </w:p>
     <w:p>
@@ -723,16 +691,8 @@
         <w:rPr>
           <w:lang w:val="en-US"/>
         </w:rPr>
-        <w:t xml:space="preserve">Link to </w:t>
-      </w:r>
-      <w:proofErr w:type="spellStart"/>
-      <w:r>
-        <w:rPr>
-          <w:lang w:val="en-US"/>
-        </w:rPr>
-        <w:t>Github</w:t>
-      </w:r>
-      <w:proofErr w:type="spellEnd"/>
+        <w:t>Link to Github</w:t>
+      </w:r>
       <w:r>
         <w:rPr>
           <w:lang w:val="en-US"/>
@@ -769,22 +729,20 @@
         <w:rPr>
           <w:lang w:val="en-US"/>
         </w:rPr>
-        <w:t xml:space="preserve">The solution is available at </w:t>
-      </w:r>
-      <w:proofErr w:type="gramStart"/>
-      <w:r>
-        <w:rPr>
-          <w:lang w:val="en-US"/>
-        </w:rPr>
-        <w:t>…..</w:t>
-      </w:r>
-      <w:proofErr w:type="gramEnd"/>
+        <w:t>The solution is available at</w:t>
+      </w:r>
       <w:r>
         <w:rPr>
           <w:lang w:val="en-US"/>
         </w:rPr>
         <w:t xml:space="preserve"> </w:t>
       </w:r>
+      <w:r>
+        <w:rPr>
+          <w:lang w:val="en-US"/>
+        </w:rPr>
+        <w:t>https://github.com/siowzheyi/lab14.git</w:t>
+      </w:r>
     </w:p>
     <w:p>
       <w:pPr>
@@ -891,6 +849,123 @@
     </w:p>
     <w:p>
       <w:pPr>
+        <w:rPr>
+          <w:lang w:val="en-US"/>
+        </w:rPr>
+      </w:pPr>
+      <w:r>
+        <w:rPr>
+          <w:lang w:val="en-US"/>
+        </w:rPr>
+        <w:t>Class: TCPSummationClientApp</w:t>
+      </w:r>
+    </w:p>
+    <w:p>
+      <w:pPr>
+        <w:rPr>
+          <w:lang w:val="en-US"/>
+        </w:rPr>
+      </w:pPr>
+      <w:r>
+        <w:rPr>
+          <w:lang w:val="en-US"/>
+        </w:rPr>
+        <w:t>Method: main(String[] args)</w:t>
+      </w:r>
+    </w:p>
+    <w:p>
+      <w:pPr>
+        <w:rPr>
+          <w:lang w:val="en-US"/>
+        </w:rPr>
+      </w:pPr>
+    </w:p>
+    <w:p>
+      <w:pPr>
+        <w:rPr>
+          <w:lang w:val="en-US"/>
+        </w:rPr>
+      </w:pPr>
+      <w:r>
+        <w:rPr>
+          <w:lang w:val="en-US"/>
+        </w:rPr>
+        <w:t>Class: TCPSummationServerApp</w:t>
+      </w:r>
+    </w:p>
+    <w:p>
+      <w:pPr>
+        <w:rPr>
+          <w:lang w:val="en-US"/>
+        </w:rPr>
+      </w:pPr>
+      <w:r>
+        <w:rPr>
+          <w:lang w:val="en-US"/>
+        </w:rPr>
+        <w:t>Method: main(String[] args)</w:t>
+      </w:r>
+    </w:p>
+    <w:p>
+      <w:pPr>
+        <w:rPr>
+          <w:lang w:val="en-US"/>
+        </w:rPr>
+      </w:pPr>
+    </w:p>
+    <w:p>
+      <w:pPr>
+        <w:rPr>
+          <w:lang w:val="en-US"/>
+        </w:rPr>
+      </w:pPr>
+      <w:r>
+        <w:rPr>
+          <w:lang w:val="en-US"/>
+        </w:rPr>
+        <w:t>Class: NumberController</w:t>
+      </w:r>
+    </w:p>
+    <w:p>
+      <w:pPr>
+        <w:rPr>
+          <w:lang w:val="en-US"/>
+        </w:rPr>
+      </w:pPr>
+      <w:r>
+        <w:rPr>
+          <w:lang w:val="en-US"/>
+        </w:rPr>
+        <w:t xml:space="preserve">Method: getSum(int number1, int number2, int number3), </w:t>
+      </w:r>
+      <w:r>
+        <w:rPr>
+          <w:lang w:val="en-US"/>
+        </w:rPr>
+        <w:t>get</w:t>
+      </w:r>
+      <w:r>
+        <w:rPr>
+          <w:lang w:val="en-US"/>
+        </w:rPr>
+        <w:t>Multiplication</w:t>
+      </w:r>
+      <w:r>
+        <w:rPr>
+          <w:lang w:val="en-US"/>
+        </w:rPr>
+        <w:t>(int number1, int number2, int number3)</w:t>
+      </w:r>
+    </w:p>
+    <w:p>
+      <w:pPr>
+        <w:rPr>
+          <w:lang w:val="en-US"/>
+        </w:rPr>
+      </w:pPr>
+    </w:p>
+    <w:p>
+      <w:pPr>
         <w:pStyle w:val="Heading1"/>
         <w:rPr>
           <w:lang w:val="en-US"/>
@@ -955,6 +1030,187 @@
           <w:lang w:val="en-US"/>
         </w:rPr>
       </w:pPr>
+      <w:r>
+        <w:rPr>
+          <w:lang w:val="en-US"/>
+        </w:rPr>
+        <w:t>TCPSummationServerApp</w:t>
+      </w:r>
+    </w:p>
+    <w:p>
+      <w:pPr>
+        <w:rPr>
+          <w:lang w:val="en-US"/>
+        </w:rPr>
+      </w:pPr>
+      <w:r>
+        <w:rPr>
+          <w:lang w:val="en-US"/>
+        </w:rPr>
+        <w:drawing>
+          <wp:inline distT="0" distB="0" distL="0" distR="0" wp14:anchorId="0C1561CF" wp14:editId="2B55ECFC">
+            <wp:extent cx="4656223" cy="1341236"/>
+            <wp:effectExtent l="0" t="0" r="0" b="0"/>
+            <wp:docPr id="679391314" name="Picture 1" descr="A screenshot of a computer&#10;&#10;Description automatically generated with medium confidence"/>
+            <wp:cNvGraphicFramePr>
+              <a:graphicFrameLocks xmlns:a="http://schemas.openxmlformats.org/drawingml/2006/main" noChangeAspect="1"/>
+            </wp:cNvGraphicFramePr>
+            <a:graphic xmlns:a="http://schemas.openxmlformats.org/drawingml/2006/main">
+              <a:graphicData uri="http://schemas.openxmlformats.org/drawingml/2006/picture">
+                <pic:pic xmlns:pic="http://schemas.openxmlformats.org/drawingml/2006/picture">
+                  <pic:nvPicPr>
+                    <pic:cNvPr id="679391314" name="Picture 1" descr="A screenshot of a computer&#10;&#10;Description automatically generated with medium confidence"/>
+                    <pic:cNvPicPr/>
+                  </pic:nvPicPr>
+                  <pic:blipFill>
+                    <a:blip r:embed="rId10"/>
+                    <a:stretch>
+                      <a:fillRect/>
+                    </a:stretch>
+                  </pic:blipFill>
+                  <pic:spPr>
+                    <a:xfrm>
+                      <a:off x="0" y="0"/>
+                      <a:ext cx="4656223" cy="1341236"/>
+                    </a:xfrm>
+                    <a:prstGeom prst="rect">
+                      <a:avLst/>
+                    </a:prstGeom>
+                  </pic:spPr>
+                </pic:pic>
+              </a:graphicData>
+            </a:graphic>
+          </wp:inline>
+        </w:drawing>
+      </w:r>
+    </w:p>
+    <w:p>
+      <w:pPr>
+        <w:rPr>
+          <w:lang w:val="en-US"/>
+        </w:rPr>
+      </w:pPr>
+      <w:r>
+        <w:rPr>
+          <w:lang w:val="en-US"/>
+        </w:rPr>
+        <w:t>TCPSummationClientApp</w:t>
+      </w:r>
+    </w:p>
+    <w:p>
+      <w:pPr>
+        <w:rPr>
+          <w:lang w:val="en-US"/>
+        </w:rPr>
+      </w:pPr>
+      <w:r>
+        <w:rPr>
+          <w:lang w:val="en-US"/>
+        </w:rPr>
+        <w:drawing>
+          <wp:inline distT="0" distB="0" distL="0" distR="0" wp14:anchorId="4BD5B499" wp14:editId="4CC86F0D">
+            <wp:extent cx="5731510" cy="1582420"/>
+            <wp:effectExtent l="0" t="0" r="2540" b="0"/>
+            <wp:docPr id="1300100268" name="Picture 1" descr="A screen shot of a computer&#10;&#10;Description automatically generated with medium confidence"/>
+            <wp:cNvGraphicFramePr>
+              <a:graphicFrameLocks xmlns:a="http://schemas.openxmlformats.org/drawingml/2006/main" noChangeAspect="1"/>
+            </wp:cNvGraphicFramePr>
+            <a:graphic xmlns:a="http://schemas.openxmlformats.org/drawingml/2006/main">
+              <a:graphicData uri="http://schemas.openxmlformats.org/drawingml/2006/picture">
+                <pic:pic xmlns:pic="http://schemas.openxmlformats.org/drawingml/2006/picture">
+                  <pic:nvPicPr>
+                    <pic:cNvPr id="1300100268" name="Picture 1" descr="A screen shot of a computer&#10;&#10;Description automatically generated with medium confidence"/>
+                    <pic:cNvPicPr/>
+                  </pic:nvPicPr>
+                  <pic:blipFill>
+                    <a:blip r:embed="rId11"/>
+                    <a:stretch>
+                      <a:fillRect/>
+                    </a:stretch>
+                  </pic:blipFill>
+                  <pic:spPr>
+                    <a:xfrm>
+                      <a:off x="0" y="0"/>
+                      <a:ext cx="5731510" cy="1582420"/>
+                    </a:xfrm>
+                    <a:prstGeom prst="rect">
+                      <a:avLst/>
+                    </a:prstGeom>
+                  </pic:spPr>
+                </pic:pic>
+              </a:graphicData>
+            </a:graphic>
+          </wp:inline>
+        </w:drawing>
+      </w:r>
+    </w:p>
+    <w:p>
+      <w:pPr>
+        <w:rPr>
+          <w:lang w:val="en-US"/>
+        </w:rPr>
+      </w:pPr>
+      <w:r>
+        <w:rPr>
+          <w:lang w:val="en-US"/>
+        </w:rPr>
+        <w:t>TCPSummationServerApp</w:t>
+      </w:r>
+    </w:p>
+    <w:p>
+      <w:pPr>
+        <w:rPr>
+          <w:lang w:val="en-US"/>
+        </w:rPr>
+      </w:pPr>
+      <w:r>
+        <w:rPr>
+          <w:lang w:val="en-US"/>
+        </w:rPr>
+        <w:lastRenderedPageBreak/>
+        <w:drawing>
+          <wp:inline distT="0" distB="0" distL="0" distR="0" wp14:anchorId="75843F53" wp14:editId="6D7E57FF">
+            <wp:extent cx="3612193" cy="2095682"/>
+            <wp:effectExtent l="0" t="0" r="7620" b="0"/>
+            <wp:docPr id="648142281" name="Picture 1" descr="A screenshot of a computer&#10;&#10;Description automatically generated with medium confidence"/>
+            <wp:cNvGraphicFramePr>
+              <a:graphicFrameLocks xmlns:a="http://schemas.openxmlformats.org/drawingml/2006/main" noChangeAspect="1"/>
+            </wp:cNvGraphicFramePr>
+            <a:graphic xmlns:a="http://schemas.openxmlformats.org/drawingml/2006/main">
+              <a:graphicData uri="http://schemas.openxmlformats.org/drawingml/2006/picture">
+                <pic:pic xmlns:pic="http://schemas.openxmlformats.org/drawingml/2006/picture">
+                  <pic:nvPicPr>
+                    <pic:cNvPr id="648142281" name="Picture 1" descr="A screenshot of a computer&#10;&#10;Description automatically generated with medium confidence"/>
+                    <pic:cNvPicPr/>
+                  </pic:nvPicPr>
+                  <pic:blipFill>
+                    <a:blip r:embed="rId12"/>
+                    <a:stretch>
+                      <a:fillRect/>
+                    </a:stretch>
+                  </pic:blipFill>
+                  <pic:spPr>
+                    <a:xfrm>
+                      <a:off x="0" y="0"/>
+                      <a:ext cx="3612193" cy="2095682"/>
+                    </a:xfrm>
+                    <a:prstGeom prst="rect">
+                      <a:avLst/>
+                    </a:prstGeom>
+                  </pic:spPr>
+                </pic:pic>
+              </a:graphicData>
+            </a:graphic>
+          </wp:inline>
+        </w:drawing>
+      </w:r>
+    </w:p>
+    <w:p>
+      <w:pPr>
+        <w:rPr>
+          <w:lang w:val="en-US"/>
+        </w:rPr>
+      </w:pPr>
     </w:p>
     <w:p>
       <w:pPr>
@@ -971,7 +1227,7 @@
       </w:pPr>
     </w:p>
     <w:sectPr>
-      <w:footerReference w:type="default" r:id="rId10"/>
+      <w:footerReference w:type="default" r:id="rId13"/>
       <w:pgSz w:w="11906" w:h="16838"/>
       <w:pgMar w:top="1440" w:right="1440" w:bottom="1440" w:left="1440" w:header="708" w:footer="708" w:gutter="0"/>
       <w:pgNumType w:start="1"/>

</xml_diff>